<commit_message>
Added Pull Request Link to report
</commit_message>
<xml_diff>
--- a/ai_12/nazar_kryvychko/epic_4/epic_4_practice_and_labs_report_nazar_kryvychko.docx
+++ b/ai_12/nazar_kryvychko/epic_4/epic_4_practice_and_labs_report_nazar_kryvychko.docx
@@ -82,7 +82,7 @@
       </w:pPr>
       <w:r>
         <w:drawing>
-          <wp:inline xmlns:wp14="http://schemas.microsoft.com/office/word/2010/wordprocessingDrawing" wp14:editId="2BB458EB" wp14:anchorId="53E21322">
+          <wp:inline xmlns:wp14="http://schemas.microsoft.com/office/word/2010/wordprocessingDrawing" wp14:editId="408F713F" wp14:anchorId="53E21322">
             <wp:extent cx="2714625" cy="2571750"/>
             <wp:effectExtent l="0" t="0" r="0" b="0"/>
             <wp:docPr id="90613854" name="" descr="A blue and white logo&#10;&#10;Description automatically generated" title=""/>
@@ -97,7 +97,7 @@
                     <pic:cNvPicPr/>
                   </pic:nvPicPr>
                   <pic:blipFill>
-                    <a:blip r:embed="R9f163423e6c64936">
+                    <a:blip r:embed="R078266a33abb4344">
                       <a:extLst>
                         <a:ext xmlns:a="http://schemas.openxmlformats.org/drawingml/2006/main" uri="{28A0092B-C50C-407E-A947-70E740481C1C}">
                           <a14:useLocalDpi val="0"/>
@@ -1375,7 +1375,7 @@
       </w:r>
       <w:r>
         <w:drawing>
-          <wp:inline xmlns:wp14="http://schemas.microsoft.com/office/word/2010/wordprocessingDrawing" wp14:editId="35965C80" wp14:anchorId="0BF7F2D5">
+          <wp:inline xmlns:wp14="http://schemas.microsoft.com/office/word/2010/wordprocessingDrawing" wp14:editId="0FC84482" wp14:anchorId="0BF7F2D5">
             <wp:extent cx="4680192" cy="2209914"/>
             <wp:effectExtent l="0" t="0" r="0" b="0"/>
             <wp:docPr id="1874338953" name="" title=""/>
@@ -1390,7 +1390,7 @@
                     <pic:cNvPicPr/>
                   </pic:nvPicPr>
                   <pic:blipFill>
-                    <a:blip r:embed="R866de795653642d3">
+                    <a:blip r:embed="R85277f774eaa448d">
                       <a:extLst>
                         <a:ext xmlns:a="http://schemas.openxmlformats.org/drawingml/2006/main" uri="{28A0092B-C50C-407E-A947-70E740481C1C}">
                           <a14:useLocalDpi val="0"/>
@@ -1418,7 +1418,7 @@
       </w:r>
       <w:r>
         <w:drawing>
-          <wp:inline xmlns:wp14="http://schemas.microsoft.com/office/word/2010/wordprocessingDrawing" wp14:editId="62B1BE1F" wp14:anchorId="35476321">
+          <wp:inline xmlns:wp14="http://schemas.microsoft.com/office/word/2010/wordprocessingDrawing" wp14:editId="34681B35" wp14:anchorId="35476321">
             <wp:extent cx="3416476" cy="3295820"/>
             <wp:effectExtent l="0" t="0" r="0" b="0"/>
             <wp:docPr id="799969165" name="" title=""/>
@@ -1433,7 +1433,7 @@
                     <pic:cNvPicPr/>
                   </pic:nvPicPr>
                   <pic:blipFill>
-                    <a:blip r:embed="R7e2ace6e40974abe">
+                    <a:blip r:embed="R748bfe06cd49426e">
                       <a:extLst>
                         <a:ext xmlns:a="http://schemas.openxmlformats.org/drawingml/2006/main" uri="{28A0092B-C50C-407E-A947-70E740481C1C}">
                           <a14:useLocalDpi val="0"/>
@@ -1461,7 +1461,7 @@
       </w:r>
       <w:r>
         <w:drawing>
-          <wp:inline xmlns:wp14="http://schemas.microsoft.com/office/word/2010/wordprocessingDrawing" wp14:editId="4B85AAC7" wp14:anchorId="40CC9E8D">
+          <wp:inline xmlns:wp14="http://schemas.microsoft.com/office/word/2010/wordprocessingDrawing" wp14:editId="41E37101" wp14:anchorId="40CC9E8D">
             <wp:extent cx="4184865" cy="2190863"/>
             <wp:effectExtent l="0" t="0" r="0" b="0"/>
             <wp:docPr id="315389937" name="" title=""/>
@@ -1476,7 +1476,7 @@
                     <pic:cNvPicPr/>
                   </pic:nvPicPr>
                   <pic:blipFill>
-                    <a:blip r:embed="R40cc3391f10f44d6">
+                    <a:blip r:embed="R91d9e10975f2451c">
                       <a:extLst>
                         <a:ext xmlns:a="http://schemas.openxmlformats.org/drawingml/2006/main" uri="{28A0092B-C50C-407E-A947-70E740481C1C}">
                           <a14:useLocalDpi val="0"/>
@@ -1525,7 +1525,7 @@
       </w:pPr>
       <w:r>
         <w:drawing>
-          <wp:inline xmlns:wp14="http://schemas.microsoft.com/office/word/2010/wordprocessingDrawing" wp14:editId="6F8E5929" wp14:anchorId="3D2C495C">
+          <wp:inline xmlns:wp14="http://schemas.microsoft.com/office/word/2010/wordprocessingDrawing" wp14:editId="0BA365EC" wp14:anchorId="3D2C495C">
             <wp:extent cx="3956253" cy="285765"/>
             <wp:effectExtent l="0" t="0" r="0" b="0"/>
             <wp:docPr id="425176131" name="" title=""/>
@@ -1540,7 +1540,7 @@
                     <pic:cNvPicPr/>
                   </pic:nvPicPr>
                   <pic:blipFill>
-                    <a:blip r:embed="Rd976b69592e9449a">
+                    <a:blip r:embed="Rcc0e8eb80ac4478e">
                       <a:extLst>
                         <a:ext xmlns:a="http://schemas.openxmlformats.org/drawingml/2006/main" uri="{28A0092B-C50C-407E-A947-70E740481C1C}">
                           <a14:useLocalDpi val="0"/>
@@ -1813,7 +1813,7 @@
       </w:pPr>
       <w:r>
         <w:drawing>
-          <wp:inline wp14:editId="164F59DB" wp14:anchorId="036266B3">
+          <wp:inline wp14:editId="51C9C147" wp14:anchorId="036266B3">
             <wp:extent cx="2876698" cy="4496031"/>
             <wp:effectExtent l="0" t="0" r="0" b="0"/>
             <wp:docPr id="1069552002" name="" title=""/>
@@ -1828,7 +1828,7 @@
                     <pic:cNvPicPr/>
                   </pic:nvPicPr>
                   <pic:blipFill>
-                    <a:blip r:embed="R420851ffb7a44eb3">
+                    <a:blip r:embed="R0494109960da499a">
                       <a:extLst>
                         <a:ext xmlns:a="http://schemas.openxmlformats.org/drawingml/2006/main" uri="{28A0092B-C50C-407E-A947-70E740481C1C}">
                           <a14:useLocalDpi val="0"/>
@@ -1879,7 +1879,7 @@
       </w:pPr>
       <w:r>
         <w:drawing>
-          <wp:inline wp14:editId="4CCD1D6A" wp14:anchorId="5E4C5DD1">
+          <wp:inline wp14:editId="459BA668" wp14:anchorId="5E4C5DD1">
             <wp:extent cx="1428824" cy="1454225"/>
             <wp:effectExtent l="0" t="0" r="0" b="0"/>
             <wp:docPr id="86544461" name="" title=""/>
@@ -1894,7 +1894,7 @@
                     <pic:cNvPicPr/>
                   </pic:nvPicPr>
                   <pic:blipFill>
-                    <a:blip r:embed="Rffcd6c691f38453d">
+                    <a:blip r:embed="R96ac763fd4604282">
                       <a:extLst>
                         <a:ext xmlns:a="http://schemas.openxmlformats.org/drawingml/2006/main" uri="{28A0092B-C50C-407E-A947-70E740481C1C}">
                           <a14:useLocalDpi val="0"/>
@@ -2267,7 +2267,7 @@
       </w:pPr>
       <w:r>
         <w:drawing>
-          <wp:inline wp14:editId="70B49260" wp14:anchorId="5AE3E9BD">
+          <wp:inline wp14:editId="36F3C82E" wp14:anchorId="5AE3E9BD">
             <wp:extent cx="2343270" cy="5181868"/>
             <wp:effectExtent l="0" t="0" r="0" b="0"/>
             <wp:docPr id="1701095171" name="" title=""/>
@@ -2282,7 +2282,7 @@
                     <pic:cNvPicPr/>
                   </pic:nvPicPr>
                   <pic:blipFill>
-                    <a:blip r:embed="Ra02bb651e4b2432d">
+                    <a:blip r:embed="R73462e39b9eb4fe5">
                       <a:extLst>
                         <a:ext xmlns:a="http://schemas.openxmlformats.org/drawingml/2006/main" uri="{28A0092B-C50C-407E-A947-70E740481C1C}">
                           <a14:useLocalDpi val="0"/>
@@ -2333,7 +2333,7 @@
       </w:pPr>
       <w:r>
         <w:drawing>
-          <wp:inline wp14:editId="41287A4A" wp14:anchorId="23A3F758">
+          <wp:inline wp14:editId="26A42738" wp14:anchorId="23A3F758">
             <wp:extent cx="857294" cy="546128"/>
             <wp:effectExtent l="0" t="0" r="0" b="0"/>
             <wp:docPr id="1389347584" name="" title=""/>
@@ -2348,7 +2348,7 @@
                     <pic:cNvPicPr/>
                   </pic:nvPicPr>
                   <pic:blipFill>
-                    <a:blip r:embed="R07087bd4d4b1420c">
+                    <a:blip r:embed="Rf8d9f4e4a0ff4bc0">
                       <a:extLst>
                         <a:ext xmlns:a="http://schemas.openxmlformats.org/drawingml/2006/main" uri="{28A0092B-C50C-407E-A947-70E740481C1C}">
                           <a14:useLocalDpi val="0"/>
@@ -2661,7 +2661,7 @@
       </w:pPr>
       <w:r>
         <w:drawing>
-          <wp:inline wp14:editId="04DE6E4E" wp14:anchorId="15582F52">
+          <wp:inline wp14:editId="7B6FE172" wp14:anchorId="15582F52">
             <wp:extent cx="3022756" cy="3302170"/>
             <wp:effectExtent l="0" t="0" r="0" b="0"/>
             <wp:docPr id="1197476590" name="" title=""/>
@@ -2676,7 +2676,7 @@
                     <pic:cNvPicPr/>
                   </pic:nvPicPr>
                   <pic:blipFill>
-                    <a:blip r:embed="Rf6ae2d7257a048be">
+                    <a:blip r:embed="Rd80bf94d850a4818">
                       <a:extLst>
                         <a:ext xmlns:a="http://schemas.openxmlformats.org/drawingml/2006/main" uri="{28A0092B-C50C-407E-A947-70E740481C1C}">
                           <a14:useLocalDpi val="0"/>
@@ -2727,7 +2727,7 @@
       </w:pPr>
       <w:r>
         <w:drawing>
-          <wp:inline wp14:editId="19E518F0" wp14:anchorId="2317C72B">
+          <wp:inline wp14:editId="2F5884B8" wp14:anchorId="2317C72B">
             <wp:extent cx="742988" cy="247663"/>
             <wp:effectExtent l="0" t="0" r="0" b="0"/>
             <wp:docPr id="1810841599" name="" title=""/>
@@ -2742,7 +2742,7 @@
                     <pic:cNvPicPr/>
                   </pic:nvPicPr>
                   <pic:blipFill>
-                    <a:blip r:embed="Re139517880f04a0c">
+                    <a:blip r:embed="Ree01c5cdd3e04ce4">
                       <a:extLst>
                         <a:ext xmlns:a="http://schemas.openxmlformats.org/drawingml/2006/main" uri="{28A0092B-C50C-407E-A947-70E740481C1C}">
                           <a14:useLocalDpi val="0"/>
@@ -3046,7 +3046,7 @@
       </w:pPr>
       <w:r>
         <w:drawing>
-          <wp:inline wp14:editId="3463A8C6" wp14:anchorId="645DC7F9">
+          <wp:inline wp14:editId="15C960B3" wp14:anchorId="645DC7F9">
             <wp:extent cx="4349974" cy="4502382"/>
             <wp:effectExtent l="0" t="0" r="0" b="0"/>
             <wp:docPr id="1037012986" name="" title=""/>
@@ -3061,7 +3061,7 @@
                     <pic:cNvPicPr/>
                   </pic:nvPicPr>
                   <pic:blipFill>
-                    <a:blip r:embed="R4ebea4ffbc0a4002">
+                    <a:blip r:embed="Rc933c797ff974827">
                       <a:extLst>
                         <a:ext xmlns:a="http://schemas.openxmlformats.org/drawingml/2006/main" uri="{28A0092B-C50C-407E-A947-70E740481C1C}">
                           <a14:useLocalDpi val="0"/>
@@ -3112,7 +3112,7 @@
       </w:pPr>
       <w:r>
         <w:drawing>
-          <wp:inline wp14:editId="219702B8" wp14:anchorId="100D8E68">
+          <wp:inline wp14:editId="54821F51" wp14:anchorId="100D8E68">
             <wp:extent cx="1517728" cy="400071"/>
             <wp:effectExtent l="0" t="0" r="0" b="0"/>
             <wp:docPr id="1506829254" name="" title=""/>
@@ -3127,7 +3127,7 @@
                     <pic:cNvPicPr/>
                   </pic:nvPicPr>
                   <pic:blipFill>
-                    <a:blip r:embed="Rea9b912218a74aba">
+                    <a:blip r:embed="R7bc0bb71f5b74362">
                       <a:extLst>
                         <a:ext xmlns:a="http://schemas.openxmlformats.org/drawingml/2006/main" uri="{28A0092B-C50C-407E-A947-70E740481C1C}">
                           <a14:useLocalDpi val="0"/>
@@ -3391,7 +3391,7 @@
       </w:pPr>
       <w:r>
         <w:drawing>
-          <wp:inline wp14:editId="1064AF48" wp14:anchorId="6452A694">
+          <wp:inline wp14:editId="0C3D8287" wp14:anchorId="6452A694">
             <wp:extent cx="3384724" cy="3962604"/>
             <wp:effectExtent l="0" t="0" r="0" b="0"/>
             <wp:docPr id="1449434868" name="" title=""/>
@@ -3406,7 +3406,7 @@
                     <pic:cNvPicPr/>
                   </pic:nvPicPr>
                   <pic:blipFill>
-                    <a:blip r:embed="Ra734ab54ce4446d1">
+                    <a:blip r:embed="R2bc2b3019fd14fcb">
                       <a:extLst>
                         <a:ext xmlns:a="http://schemas.openxmlformats.org/drawingml/2006/main" uri="{28A0092B-C50C-407E-A947-70E740481C1C}">
                           <a14:useLocalDpi val="0"/>
@@ -3457,7 +3457,7 @@
       </w:pPr>
       <w:r>
         <w:drawing>
-          <wp:inline wp14:editId="53AD5BC1" wp14:anchorId="011ADA4F">
+          <wp:inline wp14:editId="3BF2D41F" wp14:anchorId="011ADA4F">
             <wp:extent cx="1212912" cy="660434"/>
             <wp:effectExtent l="0" t="0" r="0" b="0"/>
             <wp:docPr id="260073194" name="" title=""/>
@@ -3472,7 +3472,7 @@
                     <pic:cNvPicPr/>
                   </pic:nvPicPr>
                   <pic:blipFill>
-                    <a:blip r:embed="R87eedd669d264ac1">
+                    <a:blip r:embed="Re3c5ae317fbe448d">
                       <a:extLst>
                         <a:ext xmlns:a="http://schemas.openxmlformats.org/drawingml/2006/main" uri="{28A0092B-C50C-407E-A947-70E740481C1C}">
                           <a14:useLocalDpi val="0"/>
@@ -3559,7 +3559,33 @@
           <w:u w:val="none"/>
           <w:lang w:val="en-US"/>
         </w:rPr>
-        <w:t xml:space="preserve"> Link</w:t>
+        <w:t xml:space="preserve"> </w:t>
+      </w:r>
+      <w:hyperlink r:id="Rf838aedd2ef6414d">
+        <w:r>
+          <w:rPr>
+            <w:rStyle w:val="Hyperlink"/>
+            <w:rFonts w:ascii="Calibri" w:hAnsi="Calibri" w:eastAsia="Calibri" w:cs="Calibri"/>
+            <w:b w:val="1"/>
+            <w:bCs w:val="1"/>
+            <w:i w:val="0"/>
+            <w:iCs w:val="0"/>
+            <w:caps w:val="0"/>
+            <w:smallCaps w:val="0"/>
+            <w:strike w:val="0"/>
+            <w:dstrike w:val="0"/>
+            <w:noProof w:val="0"/>
+            <w:sz w:val="28"/>
+            <w:szCs w:val="28"/>
+            <w:lang w:val="en-US"/>
+          </w:rPr>
+          <w:t>Link</w:t>
+        </w:r>
+      </w:hyperlink>
+    </w:p>
+    <w:p>
+      <w:r>
+        <w:br w:type="page"/>
       </w:r>
     </w:p>
     <w:p>
@@ -5288,6 +5314,16 @@
       <w:szCs w:val="24"/>
     </w:rPr>
   </w:style>
+  <w:style xmlns:w14="http://schemas.microsoft.com/office/word/2010/wordml" xmlns:mc="http://schemas.openxmlformats.org/markup-compatibility/2006" xmlns:w="http://schemas.openxmlformats.org/wordprocessingml/2006/main" w:type="character" w:styleId="Hyperlink" mc:Ignorable="w14">
+    <w:name xmlns:w="http://schemas.openxmlformats.org/wordprocessingml/2006/main" w:val="Hyperlink"/>
+    <w:basedOn xmlns:w="http://schemas.openxmlformats.org/wordprocessingml/2006/main" w:val="DefaultParagraphFont"/>
+    <w:uiPriority xmlns:w="http://schemas.openxmlformats.org/wordprocessingml/2006/main" w:val="99"/>
+    <w:unhideWhenUsed xmlns:w="http://schemas.openxmlformats.org/wordprocessingml/2006/main"/>
+    <w:rPr xmlns:w="http://schemas.openxmlformats.org/wordprocessingml/2006/main">
+      <w:color w:val="0563C1" w:themeColor="hyperlink"/>
+      <w:u w:val="single"/>
+    </w:rPr>
+  </w:style>
 </w:styles>
 </file>
 

</xml_diff>